<commit_message>
Updated Documents for release 2.3
</commit_message>
<xml_diff>
--- a/Docs/User Manual Knowage.docx
+++ b/Docs/User Manual Knowage.docx
@@ -11,7 +11,7 @@
       <w:r>
         <w:rPr/>
         <w:drawing>
-          <wp:inline distT="0" distB="0" distL="114935" distR="114935">
+          <wp:inline distT="0" distB="0" distL="0" distR="0">
             <wp:extent cx="5362575" cy="681355"/>
             <wp:effectExtent l="0" t="0" r="0" b="0"/>
             <wp:docPr id="1" name="Immagine1" descr=""/>
@@ -106,15 +106,7 @@
       </w:pPr>
       <w:r>
         <w:rPr/>
-        <w:t>Knowage</w:t>
-      </w:r>
-      <w:r>
-        <w:rPr/>
-        <w:t xml:space="preserve"> registration </w:t>
-      </w:r>
-      <w:r>
-        <w:rPr/>
-        <w:t>on ACS</w:t>
+        <w:t>Knowage registration on ACS</w:t>
       </w:r>
     </w:p>
     <w:p>
@@ -228,11 +220,7 @@
       </w:r>
       <w:r>
         <w:rPr/>
-        <w:t xml:space="preserve"> registration </w:t>
-      </w:r>
-      <w:r>
-        <w:rPr/>
-        <w:t>on ACS</w:t>
+        <w:t xml:space="preserve"> registration on ACS</w:t>
       </w:r>
     </w:p>
     <w:p>
@@ -357,7 +345,7 @@
       <w:r>
         <w:rPr/>
         <w:drawing>
-          <wp:inline distT="0" distB="0" distL="114935" distR="114935">
+          <wp:inline distT="0" distB="0" distL="0" distR="0">
             <wp:extent cx="5977255" cy="2390775"/>
             <wp:effectExtent l="0" t="0" r="0" b="0"/>
             <wp:docPr id="2" name="Immagine2" descr=""/>
@@ -612,7 +600,7 @@
       <w:r>
         <w:rPr/>
         <w:drawing>
-          <wp:inline distT="0" distB="0" distL="114935" distR="114935">
+          <wp:inline distT="0" distB="0" distL="0" distR="0">
             <wp:extent cx="5627370" cy="4572000"/>
             <wp:effectExtent l="0" t="0" r="0" b="0"/>
             <wp:docPr id="3" name="Immagine3" descr=""/>
@@ -742,7 +730,7 @@
       <w:r>
         <w:rPr/>
         <w:drawing>
-          <wp:inline distT="0" distB="0" distL="114935" distR="114935">
+          <wp:inline distT="0" distB="0" distL="0" distR="0">
             <wp:extent cx="4572000" cy="1962150"/>
             <wp:effectExtent l="0" t="0" r="0" b="0"/>
             <wp:docPr id="4" name="Immagine4" descr=""/>
@@ -858,7 +846,7 @@
       <w:r>
         <w:rPr/>
         <w:drawing>
-          <wp:inline distT="0" distB="0" distL="114935" distR="114935">
+          <wp:inline distT="0" distB="0" distL="0" distR="0">
             <wp:extent cx="4572000" cy="2886075"/>
             <wp:effectExtent l="0" t="0" r="0" b="0"/>
             <wp:docPr id="5" name="Immagine5" descr=""/>
@@ -1012,7 +1000,7 @@
       <w:r>
         <w:rPr/>
         <w:drawing>
-          <wp:inline distT="0" distB="0" distL="114935" distR="114935">
+          <wp:inline distT="0" distB="0" distL="0" distR="0">
             <wp:extent cx="4572000" cy="3667125"/>
             <wp:effectExtent l="0" t="0" r="0" b="0"/>
             <wp:docPr id="6" name="Immagine7" descr=""/>
@@ -1192,7 +1180,7 @@
       <w:r>
         <w:rPr/>
         <w:drawing>
-          <wp:inline distT="0" distB="0" distL="114935" distR="114935">
+          <wp:inline distT="0" distB="0" distL="0" distR="0">
             <wp:extent cx="4572000" cy="2533650"/>
             <wp:effectExtent l="0" t="0" r="0" b="0"/>
             <wp:docPr id="7" name="Immagine8" descr=""/>
@@ -1355,7 +1343,7 @@
       <w:r>
         <w:rPr/>
         <w:drawing>
-          <wp:inline distT="0" distB="0" distL="114935" distR="114935">
+          <wp:inline distT="0" distB="0" distL="0" distR="0">
             <wp:extent cx="4572000" cy="2085975"/>
             <wp:effectExtent l="0" t="0" r="0" b="0"/>
             <wp:docPr id="8" name="Immagine9" descr=""/>
@@ -1464,7 +1452,8 @@
           <w:p>
             <w:pPr>
               <w:pStyle w:val="Normal"/>
-              <w:widowControl/>
+              <w:widowControl w:val="false"/>
+              <w:suppressAutoHyphens w:val="true"/>
               <w:spacing w:lineRule="auto" w:line="240" w:before="0" w:after="0"/>
               <w:jc w:val="left"/>
               <w:rPr>
@@ -1485,7 +1474,8 @@
           <w:p>
             <w:pPr>
               <w:pStyle w:val="Normal"/>
-              <w:widowControl/>
+              <w:widowControl w:val="false"/>
+              <w:suppressAutoHyphens w:val="true"/>
               <w:spacing w:lineRule="auto" w:line="240" w:before="0" w:after="0"/>
               <w:jc w:val="left"/>
               <w:rPr>
@@ -1516,7 +1506,8 @@
           <w:p>
             <w:pPr>
               <w:pStyle w:val="Normal"/>
-              <w:widowControl/>
+              <w:widowControl w:val="false"/>
+              <w:suppressAutoHyphens w:val="true"/>
               <w:spacing w:lineRule="auto" w:line="240" w:before="0" w:after="0"/>
               <w:jc w:val="left"/>
               <w:rPr>
@@ -1547,7 +1538,8 @@
           <w:p>
             <w:pPr>
               <w:pStyle w:val="Normal"/>
-              <w:widowControl/>
+              <w:widowControl w:val="false"/>
+              <w:suppressAutoHyphens w:val="true"/>
               <w:spacing w:lineRule="auto" w:line="240" w:before="0" w:after="0"/>
               <w:jc w:val="left"/>
               <w:rPr>
@@ -1568,7 +1560,8 @@
           <w:p>
             <w:pPr>
               <w:pStyle w:val="Normal"/>
-              <w:widowControl/>
+              <w:widowControl w:val="false"/>
+              <w:suppressAutoHyphens w:val="true"/>
               <w:spacing w:lineRule="auto" w:line="240" w:before="0" w:after="0"/>
               <w:jc w:val="left"/>
               <w:rPr>
@@ -1649,6 +1642,7 @@
           <w:p>
             <w:pPr>
               <w:pStyle w:val="Contenutotabella"/>
+              <w:widowControl w:val="false"/>
               <w:rPr>
                 <w:rFonts w:ascii="Courier New" w:hAnsi="Courier New" w:eastAsia="Courier New" w:cs="Courier New"/>
                 <w:kern w:val="0"/>
@@ -1671,6 +1665,7 @@
           <w:p>
             <w:pPr>
               <w:pStyle w:val="Contenutotabella"/>
+              <w:widowControl w:val="false"/>
               <w:spacing w:before="0" w:after="160"/>
               <w:rPr>
                 <w:rFonts w:ascii="Courier New" w:hAnsi="Courier New" w:eastAsia="Courier New" w:cs="Courier New"/>
@@ -1862,7 +1857,7 @@
       <w:r>
         <w:rPr/>
         <w:drawing>
-          <wp:inline distT="0" distB="0" distL="114935" distR="114935">
+          <wp:inline distT="0" distB="0" distL="0" distR="0">
             <wp:extent cx="4572000" cy="2085975"/>
             <wp:effectExtent l="0" t="0" r="0" b="0"/>
             <wp:docPr id="9" name="Immagine6" descr=""/>
@@ -2007,7 +2002,14 @@
           <w:b/>
           <w:bCs/>
         </w:rPr>
-        <w:t>image: demeterengteam/knowagedb-7.2.0: v2.0</w:t>
+        <w:t>image: demeterengteam/knowagedb-7.2.0: v2.</w:t>
+      </w:r>
+      <w:r>
+        <w:rPr>
+          <w:b/>
+          <w:bCs/>
+        </w:rPr>
+        <w:t>3</w:t>
       </w:r>
     </w:p>
     <w:p>
@@ -2028,7 +2030,14 @@
           <w:b/>
           <w:bCs/>
         </w:rPr>
-        <w:t>image: demeterengteam/knowage-7.2.0: idm-v2.0</w:t>
+        <w:t>image: demeterengteam/knowage-7.2.0: idm-v2.</w:t>
+      </w:r>
+      <w:r>
+        <w:rPr>
+          <w:b/>
+          <w:bCs/>
+        </w:rPr>
+        <w:t>3</w:t>
       </w:r>
     </w:p>
     <w:p>
@@ -2076,7 +2085,8 @@
           <w:p>
             <w:pPr>
               <w:pStyle w:val="Normal"/>
-              <w:widowControl/>
+              <w:widowControl w:val="false"/>
+              <w:suppressAutoHyphens w:val="true"/>
               <w:spacing w:lineRule="auto" w:line="240" w:before="0" w:after="0"/>
               <w:jc w:val="left"/>
               <w:rPr>
@@ -2097,7 +2107,8 @@
           <w:p>
             <w:pPr>
               <w:pStyle w:val="Normal"/>
-              <w:widowControl/>
+              <w:widowControl w:val="false"/>
+              <w:suppressAutoHyphens w:val="true"/>
               <w:spacing w:lineRule="auto" w:line="240" w:before="0" w:after="0"/>
               <w:jc w:val="left"/>
               <w:rPr>
@@ -2118,7 +2129,8 @@
           <w:p>
             <w:pPr>
               <w:pStyle w:val="Normal"/>
-              <w:widowControl/>
+              <w:widowControl w:val="false"/>
+              <w:suppressAutoHyphens w:val="true"/>
               <w:spacing w:lineRule="auto" w:line="240" w:before="0" w:after="0"/>
               <w:jc w:val="left"/>
               <w:rPr>
@@ -2128,17 +2140,14 @@
             <w:r>
               <w:rPr>
                 <w:rFonts w:eastAsia="Courier New" w:cs="Courier New" w:ascii="Courier New" w:hAnsi="Courier New"/>
-                <w:kern w:val="0"/>
-                <w:sz w:val="22"/>
-                <w:szCs w:val="22"/>
-                <w:lang w:val="it-IT" w:eastAsia="en-US" w:bidi="ar-SA"/>
-              </w:rPr>
-            </w:r>
-          </w:p>
-          <w:p>
-            <w:pPr>
-              <w:pStyle w:val="Normal"/>
-              <w:widowControl/>
+              </w:rPr>
+            </w:r>
+          </w:p>
+          <w:p>
+            <w:pPr>
+              <w:pStyle w:val="Normal"/>
+              <w:widowControl w:val="false"/>
+              <w:suppressAutoHyphens w:val="true"/>
               <w:spacing w:lineRule="auto" w:line="240" w:before="0" w:after="0"/>
               <w:ind w:left="708" w:hanging="0"/>
               <w:jc w:val="left"/>
@@ -2160,7 +2169,8 @@
           <w:p>
             <w:pPr>
               <w:pStyle w:val="Normal"/>
-              <w:widowControl/>
+              <w:widowControl w:val="false"/>
+              <w:suppressAutoHyphens w:val="true"/>
               <w:spacing w:lineRule="auto" w:line="240" w:before="0" w:after="0"/>
               <w:ind w:left="708" w:hanging="0"/>
               <w:jc w:val="left"/>
@@ -2182,7 +2192,8 @@
           <w:p>
             <w:pPr>
               <w:pStyle w:val="Normal"/>
-              <w:widowControl/>
+              <w:widowControl w:val="false"/>
+              <w:suppressAutoHyphens w:val="true"/>
               <w:spacing w:lineRule="auto" w:line="240" w:before="0" w:after="0"/>
               <w:ind w:left="708" w:hanging="0"/>
               <w:jc w:val="left"/>
@@ -2198,13 +2209,24 @@
                 <w:szCs w:val="22"/>
                 <w:lang w:val="it-IT" w:eastAsia="en-US" w:bidi="ar-SA"/>
               </w:rPr>
-              <w:t>image: demeterengteam/knowagedb-7.2.0:v2.0</w:t>
-            </w:r>
-          </w:p>
-          <w:p>
-            <w:pPr>
-              <w:pStyle w:val="Normal"/>
-              <w:widowControl/>
+              <w:t>image: demeterengteam/knowagedb-7.2.0:v2.</w:t>
+            </w:r>
+            <w:r>
+              <w:rPr>
+                <w:rFonts w:eastAsia="Courier New" w:cs="Courier New" w:ascii="Courier New" w:hAnsi="Courier New"/>
+                <w:kern w:val="0"/>
+                <w:sz w:val="22"/>
+                <w:szCs w:val="22"/>
+                <w:lang w:val="it-IT" w:eastAsia="en-US" w:bidi="ar-SA"/>
+              </w:rPr>
+              <w:t>3</w:t>
+            </w:r>
+          </w:p>
+          <w:p>
+            <w:pPr>
+              <w:pStyle w:val="Normal"/>
+              <w:widowControl w:val="false"/>
+              <w:suppressAutoHyphens w:val="true"/>
               <w:spacing w:lineRule="auto" w:line="240" w:before="0" w:after="0"/>
               <w:ind w:left="708" w:hanging="0"/>
               <w:jc w:val="left"/>
@@ -2226,7 +2248,8 @@
           <w:p>
             <w:pPr>
               <w:pStyle w:val="Normal"/>
-              <w:widowControl/>
+              <w:widowControl w:val="false"/>
+              <w:suppressAutoHyphens w:val="true"/>
               <w:spacing w:lineRule="auto" w:line="240" w:before="0" w:after="0"/>
               <w:ind w:left="1416" w:hanging="0"/>
               <w:jc w:val="left"/>
@@ -2248,7 +2271,8 @@
           <w:p>
             <w:pPr>
               <w:pStyle w:val="Normal"/>
-              <w:widowControl/>
+              <w:widowControl w:val="false"/>
+              <w:suppressAutoHyphens w:val="true"/>
               <w:spacing w:lineRule="auto" w:line="240" w:before="0" w:after="0"/>
               <w:ind w:left="708" w:hanging="0"/>
               <w:jc w:val="left"/>
@@ -2270,7 +2294,8 @@
           <w:p>
             <w:pPr>
               <w:pStyle w:val="Normal"/>
-              <w:widowControl/>
+              <w:widowControl w:val="false"/>
+              <w:suppressAutoHyphens w:val="true"/>
               <w:spacing w:lineRule="auto" w:line="240" w:before="0" w:after="0"/>
               <w:ind w:left="1416" w:hanging="0"/>
               <w:jc w:val="left"/>
@@ -2292,7 +2317,8 @@
           <w:p>
             <w:pPr>
               <w:pStyle w:val="Normal"/>
-              <w:widowControl/>
+              <w:widowControl w:val="false"/>
+              <w:suppressAutoHyphens w:val="true"/>
               <w:spacing w:lineRule="auto" w:line="240" w:before="0" w:after="0"/>
               <w:ind w:left="708" w:hanging="0"/>
               <w:jc w:val="left"/>
@@ -2314,7 +2340,8 @@
           <w:p>
             <w:pPr>
               <w:pStyle w:val="Normal"/>
-              <w:widowControl/>
+              <w:widowControl w:val="false"/>
+              <w:suppressAutoHyphens w:val="true"/>
               <w:spacing w:lineRule="auto" w:line="240" w:before="0" w:after="0"/>
               <w:ind w:left="1416" w:hanging="0"/>
               <w:jc w:val="left"/>
@@ -2336,7 +2363,8 @@
           <w:p>
             <w:pPr>
               <w:pStyle w:val="Normal"/>
-              <w:widowControl/>
+              <w:widowControl w:val="false"/>
+              <w:suppressAutoHyphens w:val="true"/>
               <w:spacing w:lineRule="auto" w:line="240" w:before="0" w:after="0"/>
               <w:ind w:left="1416" w:hanging="0"/>
               <w:jc w:val="left"/>
@@ -2358,7 +2386,8 @@
           <w:p>
             <w:pPr>
               <w:pStyle w:val="Normal"/>
-              <w:widowControl/>
+              <w:widowControl w:val="false"/>
+              <w:suppressAutoHyphens w:val="true"/>
               <w:spacing w:lineRule="auto" w:line="240" w:before="0" w:after="0"/>
               <w:ind w:left="708" w:hanging="0"/>
               <w:jc w:val="left"/>
@@ -2380,7 +2409,8 @@
           <w:p>
             <w:pPr>
               <w:pStyle w:val="Normal"/>
-              <w:widowControl/>
+              <w:widowControl w:val="false"/>
+              <w:suppressAutoHyphens w:val="true"/>
               <w:spacing w:lineRule="auto" w:line="240" w:before="0" w:after="0"/>
               <w:ind w:left="1416" w:hanging="0"/>
               <w:jc w:val="left"/>
@@ -2402,7 +2432,8 @@
           <w:p>
             <w:pPr>
               <w:pStyle w:val="Normal"/>
-              <w:widowControl/>
+              <w:widowControl w:val="false"/>
+              <w:suppressAutoHyphens w:val="true"/>
               <w:spacing w:lineRule="auto" w:line="240" w:before="0" w:after="0"/>
               <w:ind w:left="708" w:hanging="0"/>
               <w:jc w:val="left"/>
@@ -2424,7 +2455,8 @@
           <w:p>
             <w:pPr>
               <w:pStyle w:val="Normal"/>
-              <w:widowControl/>
+              <w:widowControl w:val="false"/>
+              <w:suppressAutoHyphens w:val="true"/>
               <w:spacing w:lineRule="auto" w:line="240" w:before="0" w:after="0"/>
               <w:ind w:left="708" w:hanging="0"/>
               <w:jc w:val="left"/>
@@ -2446,7 +2478,8 @@
           <w:p>
             <w:pPr>
               <w:pStyle w:val="Normal"/>
-              <w:widowControl/>
+              <w:widowControl w:val="false"/>
+              <w:suppressAutoHyphens w:val="true"/>
               <w:spacing w:lineRule="auto" w:line="240" w:before="0" w:after="0"/>
               <w:ind w:left="708" w:hanging="0"/>
               <w:jc w:val="left"/>
@@ -2462,13 +2495,24 @@
                 <w:szCs w:val="22"/>
                 <w:lang w:val="it-IT" w:eastAsia="en-US" w:bidi="ar-SA"/>
               </w:rPr>
-              <w:t>image: demeterengteam/knowage-7.2.0:idm-v2.0</w:t>
-            </w:r>
-          </w:p>
-          <w:p>
-            <w:pPr>
-              <w:pStyle w:val="Normal"/>
-              <w:widowControl/>
+              <w:t>image: demeterengteam/knowage-7.2.0:idm-v2.</w:t>
+            </w:r>
+            <w:r>
+              <w:rPr>
+                <w:rFonts w:eastAsia="Courier New" w:cs="Courier New" w:ascii="Courier New" w:hAnsi="Courier New"/>
+                <w:kern w:val="0"/>
+                <w:sz w:val="22"/>
+                <w:szCs w:val="22"/>
+                <w:lang w:val="it-IT" w:eastAsia="en-US" w:bidi="ar-SA"/>
+              </w:rPr>
+              <w:t>3</w:t>
+            </w:r>
+          </w:p>
+          <w:p>
+            <w:pPr>
+              <w:pStyle w:val="Normal"/>
+              <w:widowControl w:val="false"/>
+              <w:suppressAutoHyphens w:val="true"/>
               <w:spacing w:lineRule="auto" w:line="240" w:before="0" w:after="0"/>
               <w:ind w:left="708" w:hanging="0"/>
               <w:jc w:val="left"/>
@@ -2490,7 +2534,8 @@
           <w:p>
             <w:pPr>
               <w:pStyle w:val="Normal"/>
-              <w:widowControl/>
+              <w:widowControl w:val="false"/>
+              <w:suppressAutoHyphens w:val="true"/>
               <w:spacing w:lineRule="auto" w:line="240" w:before="0" w:after="0"/>
               <w:ind w:left="1416" w:hanging="0"/>
               <w:jc w:val="left"/>
@@ -2512,7 +2557,8 @@
           <w:p>
             <w:pPr>
               <w:pStyle w:val="Normal"/>
-              <w:widowControl/>
+              <w:widowControl w:val="false"/>
+              <w:suppressAutoHyphens w:val="true"/>
               <w:spacing w:lineRule="auto" w:line="240" w:before="0" w:after="0"/>
               <w:ind w:left="708" w:hanging="0"/>
               <w:jc w:val="left"/>
@@ -2534,7 +2580,8 @@
           <w:p>
             <w:pPr>
               <w:pStyle w:val="Normal"/>
-              <w:widowControl/>
+              <w:widowControl w:val="false"/>
+              <w:suppressAutoHyphens w:val="true"/>
               <w:spacing w:lineRule="auto" w:line="240" w:before="0" w:after="0"/>
               <w:ind w:left="1416" w:hanging="0"/>
               <w:jc w:val="left"/>
@@ -2556,7 +2603,8 @@
           <w:p>
             <w:pPr>
               <w:pStyle w:val="Normal"/>
-              <w:widowControl/>
+              <w:widowControl w:val="false"/>
+              <w:suppressAutoHyphens w:val="true"/>
               <w:spacing w:lineRule="auto" w:line="240" w:before="0" w:after="0"/>
               <w:ind w:left="708" w:hanging="0"/>
               <w:jc w:val="left"/>
@@ -2578,7 +2626,8 @@
           <w:p>
             <w:pPr>
               <w:pStyle w:val="Normal"/>
-              <w:widowControl/>
+              <w:widowControl w:val="false"/>
+              <w:suppressAutoHyphens w:val="true"/>
               <w:spacing w:lineRule="auto" w:line="240" w:before="0" w:after="0"/>
               <w:ind w:left="1416" w:hanging="0"/>
               <w:jc w:val="left"/>
@@ -2600,7 +2649,8 @@
           <w:p>
             <w:pPr>
               <w:pStyle w:val="Normal"/>
-              <w:widowControl/>
+              <w:widowControl w:val="false"/>
+              <w:suppressAutoHyphens w:val="true"/>
               <w:spacing w:lineRule="auto" w:line="240" w:before="0" w:after="0"/>
               <w:ind w:left="708" w:hanging="0"/>
               <w:jc w:val="left"/>
@@ -2622,7 +2672,8 @@
           <w:p>
             <w:pPr>
               <w:pStyle w:val="Normal"/>
-              <w:widowControl/>
+              <w:widowControl w:val="false"/>
+              <w:suppressAutoHyphens w:val="true"/>
               <w:spacing w:lineRule="auto" w:line="240" w:before="0" w:after="0"/>
               <w:ind w:left="1416" w:hanging="0"/>
               <w:jc w:val="left"/>
@@ -2644,7 +2695,8 @@
           <w:p>
             <w:pPr>
               <w:pStyle w:val="Normal"/>
-              <w:widowControl/>
+              <w:widowControl w:val="false"/>
+              <w:suppressAutoHyphens w:val="true"/>
               <w:spacing w:lineRule="auto" w:line="240" w:before="0" w:after="0"/>
               <w:ind w:left="1416" w:hanging="0"/>
               <w:jc w:val="left"/>
@@ -2666,7 +2718,8 @@
           <w:p>
             <w:pPr>
               <w:pStyle w:val="Normal"/>
-              <w:widowControl/>
+              <w:widowControl w:val="false"/>
+              <w:suppressAutoHyphens w:val="true"/>
               <w:spacing w:lineRule="auto" w:line="240" w:before="0" w:after="0"/>
               <w:ind w:left="1416" w:hanging="0"/>
               <w:jc w:val="left"/>
@@ -2688,7 +2741,8 @@
           <w:p>
             <w:pPr>
               <w:pStyle w:val="Normal"/>
-              <w:widowControl/>
+              <w:widowControl w:val="false"/>
+              <w:suppressAutoHyphens w:val="true"/>
               <w:spacing w:lineRule="auto" w:line="240" w:before="0" w:after="0"/>
               <w:ind w:left="1416" w:hanging="0"/>
               <w:jc w:val="left"/>
@@ -2710,7 +2764,8 @@
           <w:p>
             <w:pPr>
               <w:pStyle w:val="Normal"/>
-              <w:widowControl/>
+              <w:widowControl w:val="false"/>
+              <w:suppressAutoHyphens w:val="true"/>
               <w:spacing w:lineRule="auto" w:line="240" w:before="0" w:after="0"/>
               <w:ind w:left="1416" w:hanging="0"/>
               <w:jc w:val="left"/>
@@ -2732,7 +2787,8 @@
           <w:p>
             <w:pPr>
               <w:pStyle w:val="Normal"/>
-              <w:widowControl/>
+              <w:widowControl w:val="false"/>
+              <w:suppressAutoHyphens w:val="true"/>
               <w:spacing w:lineRule="auto" w:line="240" w:before="0" w:after="0"/>
               <w:ind w:left="708" w:hanging="0"/>
               <w:jc w:val="left"/>
@@ -2754,7 +2810,8 @@
           <w:p>
             <w:pPr>
               <w:pStyle w:val="Normal"/>
-              <w:widowControl/>
+              <w:widowControl w:val="false"/>
+              <w:suppressAutoHyphens w:val="true"/>
               <w:spacing w:lineRule="auto" w:line="240" w:before="0" w:after="0"/>
               <w:ind w:left="1416" w:hanging="0"/>
               <w:jc w:val="left"/>
@@ -2776,7 +2833,8 @@
           <w:p>
             <w:pPr>
               <w:pStyle w:val="Normal"/>
-              <w:widowControl/>
+              <w:widowControl w:val="false"/>
+              <w:suppressAutoHyphens w:val="true"/>
               <w:spacing w:lineRule="auto" w:line="240" w:before="0" w:after="0"/>
               <w:jc w:val="left"/>
               <w:rPr>
@@ -2797,7 +2855,8 @@
           <w:p>
             <w:pPr>
               <w:pStyle w:val="Normal"/>
-              <w:widowControl/>
+              <w:widowControl w:val="false"/>
+              <w:suppressAutoHyphens w:val="true"/>
               <w:spacing w:lineRule="auto" w:line="240" w:before="0" w:after="0"/>
               <w:ind w:left="708" w:hanging="0"/>
               <w:jc w:val="left"/>
@@ -2819,7 +2878,8 @@
           <w:p>
             <w:pPr>
               <w:pStyle w:val="Normal"/>
-              <w:widowControl/>
+              <w:widowControl w:val="false"/>
+              <w:suppressAutoHyphens w:val="true"/>
               <w:spacing w:lineRule="auto" w:line="240" w:before="0" w:after="0"/>
               <w:jc w:val="left"/>
               <w:rPr>
@@ -3034,7 +3094,8 @@
           <w:p>
             <w:pPr>
               <w:pStyle w:val="Normal"/>
-              <w:widowControl/>
+              <w:widowControl w:val="false"/>
+              <w:suppressAutoHyphens w:val="true"/>
               <w:spacing w:lineRule="auto" w:line="240" w:before="0" w:after="0"/>
               <w:jc w:val="left"/>
               <w:rPr>
@@ -3055,7 +3116,8 @@
           <w:p>
             <w:pPr>
               <w:pStyle w:val="Normal"/>
-              <w:widowControl/>
+              <w:widowControl w:val="false"/>
+              <w:suppressAutoHyphens w:val="true"/>
               <w:spacing w:lineRule="auto" w:line="240" w:before="0" w:after="0"/>
               <w:jc w:val="left"/>
               <w:rPr>
@@ -3076,7 +3138,8 @@
           <w:p>
             <w:pPr>
               <w:pStyle w:val="Normal"/>
-              <w:widowControl/>
+              <w:widowControl w:val="false"/>
+              <w:suppressAutoHyphens w:val="true"/>
               <w:spacing w:lineRule="auto" w:line="240" w:before="0" w:after="0"/>
               <w:jc w:val="left"/>
               <w:rPr>
@@ -3097,7 +3160,8 @@
           <w:p>
             <w:pPr>
               <w:pStyle w:val="Normal"/>
-              <w:widowControl/>
+              <w:widowControl w:val="false"/>
+              <w:suppressAutoHyphens w:val="true"/>
               <w:spacing w:lineRule="auto" w:line="240" w:before="0" w:after="0"/>
               <w:jc w:val="left"/>
               <w:rPr>
@@ -3118,7 +3182,8 @@
           <w:p>
             <w:pPr>
               <w:pStyle w:val="Normal"/>
-              <w:widowControl/>
+              <w:widowControl w:val="false"/>
+              <w:suppressAutoHyphens w:val="true"/>
               <w:spacing w:lineRule="auto" w:line="240" w:before="0" w:after="0"/>
               <w:jc w:val="left"/>
               <w:rPr>
@@ -3139,7 +3204,8 @@
           <w:p>
             <w:pPr>
               <w:pStyle w:val="Normal"/>
-              <w:widowControl/>
+              <w:widowControl w:val="false"/>
+              <w:suppressAutoHyphens w:val="true"/>
               <w:spacing w:lineRule="auto" w:line="240" w:before="0" w:after="0"/>
               <w:jc w:val="left"/>
               <w:rPr>
@@ -3160,7 +3226,8 @@
           <w:p>
             <w:pPr>
               <w:pStyle w:val="Normal"/>
-              <w:widowControl/>
+              <w:widowControl w:val="false"/>
+              <w:suppressAutoHyphens w:val="true"/>
               <w:spacing w:lineRule="auto" w:line="240" w:before="0" w:after="0"/>
               <w:jc w:val="left"/>
               <w:rPr>
@@ -3181,7 +3248,8 @@
           <w:p>
             <w:pPr>
               <w:pStyle w:val="Normal"/>
-              <w:widowControl/>
+              <w:widowControl w:val="false"/>
+              <w:suppressAutoHyphens w:val="true"/>
               <w:spacing w:lineRule="auto" w:line="240" w:before="0" w:after="0"/>
               <w:jc w:val="left"/>
               <w:rPr>
@@ -3202,7 +3270,8 @@
           <w:p>
             <w:pPr>
               <w:pStyle w:val="Normal"/>
-              <w:widowControl/>
+              <w:widowControl w:val="false"/>
+              <w:suppressAutoHyphens w:val="true"/>
               <w:spacing w:lineRule="auto" w:line="240" w:before="0" w:after="0"/>
               <w:jc w:val="left"/>
               <w:rPr>
@@ -3223,7 +3292,8 @@
           <w:p>
             <w:pPr>
               <w:pStyle w:val="Normal"/>
-              <w:widowControl/>
+              <w:widowControl w:val="false"/>
+              <w:suppressAutoHyphens w:val="true"/>
               <w:spacing w:lineRule="auto" w:line="240" w:before="0" w:after="0"/>
               <w:jc w:val="left"/>
               <w:rPr>
@@ -3244,7 +3314,8 @@
           <w:p>
             <w:pPr>
               <w:pStyle w:val="Normal"/>
-              <w:widowControl/>
+              <w:widowControl w:val="false"/>
+              <w:suppressAutoHyphens w:val="true"/>
               <w:spacing w:lineRule="auto" w:line="240" w:before="0" w:after="0"/>
               <w:jc w:val="left"/>
               <w:rPr>
@@ -3919,8 +3990,8 @@
       <w:tblGrid>
         <w:gridCol w:w="644"/>
         <w:gridCol w:w="1276"/>
-        <w:gridCol w:w="2234"/>
-        <w:gridCol w:w="2011"/>
+        <w:gridCol w:w="2233"/>
+        <w:gridCol w:w="2012"/>
         <w:gridCol w:w="2970"/>
       </w:tblGrid>
       <w:tr>
@@ -3934,7 +4005,8 @@
           <w:p>
             <w:pPr>
               <w:pStyle w:val="Normal"/>
-              <w:widowControl/>
+              <w:widowControl w:val="false"/>
+              <w:suppressAutoHyphens w:val="true"/>
               <w:spacing w:lineRule="auto" w:line="240" w:before="0" w:after="0"/>
               <w:jc w:val="left"/>
               <w:rPr>
@@ -3966,7 +4038,8 @@
           <w:p>
             <w:pPr>
               <w:pStyle w:val="Normal"/>
-              <w:widowControl/>
+              <w:widowControl w:val="false"/>
+              <w:suppressAutoHyphens w:val="true"/>
               <w:spacing w:lineRule="auto" w:line="240" w:before="0" w:after="0"/>
               <w:jc w:val="left"/>
               <w:rPr>
@@ -3991,14 +4064,15 @@
         </w:tc>
         <w:tc>
           <w:tcPr>
-            <w:tcW w:w="2234" w:type="dxa"/>
+            <w:tcW w:w="2233" w:type="dxa"/>
             <w:tcBorders/>
             <w:shd w:color="auto" w:fill="D0CECE" w:themeFill="background2" w:themeFillShade="e6" w:val="clear"/>
           </w:tcPr>
           <w:p>
             <w:pPr>
               <w:pStyle w:val="Normal"/>
-              <w:widowControl/>
+              <w:widowControl w:val="false"/>
+              <w:suppressAutoHyphens w:val="true"/>
               <w:spacing w:lineRule="auto" w:line="240" w:before="0" w:after="0"/>
               <w:jc w:val="left"/>
               <w:rPr>
@@ -4023,14 +4097,15 @@
         </w:tc>
         <w:tc>
           <w:tcPr>
-            <w:tcW w:w="2011" w:type="dxa"/>
+            <w:tcW w:w="2012" w:type="dxa"/>
             <w:tcBorders/>
             <w:shd w:color="auto" w:fill="D0CECE" w:themeFill="background2" w:themeFillShade="e6" w:val="clear"/>
           </w:tcPr>
           <w:p>
             <w:pPr>
               <w:pStyle w:val="Normal"/>
-              <w:widowControl/>
+              <w:widowControl w:val="false"/>
+              <w:suppressAutoHyphens w:val="true"/>
               <w:spacing w:lineRule="auto" w:line="240" w:before="0" w:after="0"/>
               <w:jc w:val="left"/>
               <w:rPr>
@@ -4066,7 +4141,8 @@
           <w:p>
             <w:pPr>
               <w:pStyle w:val="Normal"/>
-              <w:widowControl/>
+              <w:widowControl w:val="false"/>
+              <w:suppressAutoHyphens w:val="true"/>
               <w:spacing w:lineRule="auto" w:line="240" w:before="0" w:after="0"/>
               <w:jc w:val="left"/>
               <w:rPr>
@@ -4104,7 +4180,8 @@
           <w:p>
             <w:pPr>
               <w:pStyle w:val="Normal"/>
-              <w:widowControl/>
+              <w:widowControl w:val="false"/>
+              <w:suppressAutoHyphens w:val="true"/>
               <w:spacing w:lineRule="auto" w:line="240" w:before="0" w:after="0"/>
               <w:jc w:val="center"/>
               <w:rPr>
@@ -4135,7 +4212,8 @@
           <w:p>
             <w:pPr>
               <w:pStyle w:val="Normal"/>
-              <w:widowControl/>
+              <w:widowControl w:val="false"/>
+              <w:suppressAutoHyphens w:val="true"/>
               <w:spacing w:lineRule="auto" w:line="240" w:before="0" w:after="0"/>
               <w:jc w:val="left"/>
               <w:rPr>
@@ -4159,13 +4237,14 @@
         </w:tc>
         <w:tc>
           <w:tcPr>
-            <w:tcW w:w="2234" w:type="dxa"/>
+            <w:tcW w:w="2233" w:type="dxa"/>
             <w:tcBorders/>
           </w:tcPr>
           <w:p>
             <w:pPr>
               <w:pStyle w:val="Normal"/>
-              <w:widowControl/>
+              <w:widowControl w:val="false"/>
+              <w:suppressAutoHyphens w:val="true"/>
               <w:spacing w:lineRule="auto" w:line="240" w:before="0" w:after="0"/>
               <w:jc w:val="left"/>
               <w:rPr>
@@ -4189,13 +4268,14 @@
         </w:tc>
         <w:tc>
           <w:tcPr>
-            <w:tcW w:w="2011" w:type="dxa"/>
+            <w:tcW w:w="2012" w:type="dxa"/>
             <w:tcBorders/>
           </w:tcPr>
           <w:p>
             <w:pPr>
               <w:pStyle w:val="Normal"/>
-              <w:widowControl/>
+              <w:widowControl w:val="false"/>
+              <w:suppressAutoHyphens w:val="true"/>
               <w:spacing w:lineRule="auto" w:line="240" w:before="0" w:after="0"/>
               <w:jc w:val="left"/>
               <w:rPr>
@@ -4225,7 +4305,8 @@
           <w:p>
             <w:pPr>
               <w:pStyle w:val="Normal"/>
-              <w:widowControl/>
+              <w:widowControl w:val="false"/>
+              <w:suppressAutoHyphens w:val="true"/>
               <w:spacing w:lineRule="auto" w:line="240" w:before="0" w:after="0"/>
               <w:jc w:val="left"/>
               <w:rPr>
@@ -4258,7 +4339,8 @@
           <w:p>
             <w:pPr>
               <w:pStyle w:val="Normal"/>
-              <w:widowControl/>
+              <w:widowControl w:val="false"/>
+              <w:suppressAutoHyphens w:val="true"/>
               <w:spacing w:lineRule="auto" w:line="240" w:before="0" w:after="0"/>
               <w:jc w:val="center"/>
               <w:rPr>
@@ -4289,7 +4371,8 @@
           <w:p>
             <w:pPr>
               <w:pStyle w:val="Normal"/>
-              <w:widowControl/>
+              <w:widowControl w:val="false"/>
+              <w:suppressAutoHyphens w:val="true"/>
               <w:spacing w:lineRule="auto" w:line="240" w:before="0" w:after="0"/>
               <w:jc w:val="left"/>
               <w:rPr>
@@ -4314,13 +4397,14 @@
         </w:tc>
         <w:tc>
           <w:tcPr>
-            <w:tcW w:w="2234" w:type="dxa"/>
+            <w:tcW w:w="2233" w:type="dxa"/>
             <w:tcBorders/>
           </w:tcPr>
           <w:p>
             <w:pPr>
               <w:pStyle w:val="Normal"/>
-              <w:widowControl/>
+              <w:widowControl w:val="false"/>
+              <w:suppressAutoHyphens w:val="true"/>
               <w:spacing w:lineRule="auto" w:line="240" w:before="0" w:after="0"/>
               <w:jc w:val="left"/>
               <w:rPr>
@@ -4344,13 +4428,14 @@
         </w:tc>
         <w:tc>
           <w:tcPr>
-            <w:tcW w:w="2011" w:type="dxa"/>
+            <w:tcW w:w="2012" w:type="dxa"/>
             <w:tcBorders/>
           </w:tcPr>
           <w:p>
             <w:pPr>
               <w:pStyle w:val="Normal"/>
-              <w:widowControl/>
+              <w:widowControl w:val="false"/>
+              <w:suppressAutoHyphens w:val="true"/>
               <w:spacing w:lineRule="auto" w:line="240" w:before="0" w:after="0"/>
               <w:jc w:val="left"/>
               <w:rPr>
@@ -4380,7 +4465,8 @@
           <w:p>
             <w:pPr>
               <w:pStyle w:val="Normal"/>
-              <w:widowControl/>
+              <w:widowControl w:val="false"/>
+              <w:suppressAutoHyphens w:val="true"/>
               <w:spacing w:lineRule="auto" w:line="240" w:before="0" w:after="0"/>
               <w:jc w:val="left"/>
               <w:rPr>
@@ -4413,7 +4499,8 @@
           <w:p>
             <w:pPr>
               <w:pStyle w:val="Normal"/>
-              <w:widowControl/>
+              <w:widowControl w:val="false"/>
+              <w:suppressAutoHyphens w:val="true"/>
               <w:spacing w:lineRule="auto" w:line="240" w:before="0" w:after="0"/>
               <w:jc w:val="center"/>
               <w:rPr>
@@ -4444,7 +4531,8 @@
           <w:p>
             <w:pPr>
               <w:pStyle w:val="Normal"/>
-              <w:widowControl/>
+              <w:widowControl w:val="false"/>
+              <w:suppressAutoHyphens w:val="true"/>
               <w:spacing w:lineRule="auto" w:line="240" w:before="0" w:after="0"/>
               <w:jc w:val="left"/>
               <w:rPr>
@@ -4469,13 +4557,14 @@
         </w:tc>
         <w:tc>
           <w:tcPr>
-            <w:tcW w:w="2234" w:type="dxa"/>
+            <w:tcW w:w="2233" w:type="dxa"/>
             <w:tcBorders/>
           </w:tcPr>
           <w:p>
             <w:pPr>
               <w:pStyle w:val="Normal"/>
-              <w:widowControl/>
+              <w:widowControl w:val="false"/>
+              <w:suppressAutoHyphens w:val="true"/>
               <w:spacing w:lineRule="auto" w:line="240" w:before="0" w:after="0"/>
               <w:jc w:val="left"/>
               <w:rPr>
@@ -4500,13 +4589,14 @@
         </w:tc>
         <w:tc>
           <w:tcPr>
-            <w:tcW w:w="2011" w:type="dxa"/>
+            <w:tcW w:w="2012" w:type="dxa"/>
             <w:tcBorders/>
           </w:tcPr>
           <w:p>
             <w:pPr>
               <w:pStyle w:val="Normal"/>
-              <w:widowControl/>
+              <w:widowControl w:val="false"/>
+              <w:suppressAutoHyphens w:val="true"/>
               <w:spacing w:lineRule="auto" w:line="240" w:before="0" w:after="0"/>
               <w:jc w:val="left"/>
               <w:rPr>
@@ -4537,7 +4627,8 @@
           <w:p>
             <w:pPr>
               <w:pStyle w:val="Normal"/>
-              <w:widowControl/>
+              <w:widowControl w:val="false"/>
+              <w:suppressAutoHyphens w:val="true"/>
               <w:spacing w:lineRule="auto" w:line="240" w:before="0" w:after="0"/>
               <w:jc w:val="left"/>
               <w:rPr>
@@ -4570,7 +4661,8 @@
           <w:p>
             <w:pPr>
               <w:pStyle w:val="Normal"/>
-              <w:widowControl/>
+              <w:widowControl w:val="false"/>
+              <w:suppressAutoHyphens w:val="true"/>
               <w:spacing w:lineRule="auto" w:line="240" w:before="0" w:after="0"/>
               <w:jc w:val="center"/>
               <w:rPr>
@@ -4601,7 +4693,8 @@
           <w:p>
             <w:pPr>
               <w:pStyle w:val="Normal"/>
-              <w:widowControl/>
+              <w:widowControl w:val="false"/>
+              <w:suppressAutoHyphens w:val="true"/>
               <w:spacing w:lineRule="auto" w:line="240" w:before="0" w:after="0"/>
               <w:jc w:val="left"/>
               <w:rPr>
@@ -4626,13 +4719,14 @@
         </w:tc>
         <w:tc>
           <w:tcPr>
-            <w:tcW w:w="2234" w:type="dxa"/>
+            <w:tcW w:w="2233" w:type="dxa"/>
             <w:tcBorders/>
           </w:tcPr>
           <w:p>
             <w:pPr>
               <w:pStyle w:val="Normal"/>
-              <w:widowControl/>
+              <w:widowControl w:val="false"/>
+              <w:suppressAutoHyphens w:val="true"/>
               <w:spacing w:lineRule="auto" w:line="240" w:before="0" w:after="0"/>
               <w:jc w:val="left"/>
               <w:rPr>
@@ -4657,13 +4751,14 @@
         </w:tc>
         <w:tc>
           <w:tcPr>
-            <w:tcW w:w="2011" w:type="dxa"/>
+            <w:tcW w:w="2012" w:type="dxa"/>
             <w:tcBorders/>
           </w:tcPr>
           <w:p>
             <w:pPr>
               <w:pStyle w:val="Normal"/>
-              <w:widowControl/>
+              <w:widowControl w:val="false"/>
+              <w:suppressAutoHyphens w:val="true"/>
               <w:spacing w:lineRule="auto" w:line="240" w:before="0" w:after="0"/>
               <w:jc w:val="left"/>
               <w:rPr>
@@ -4694,7 +4789,8 @@
           <w:p>
             <w:pPr>
               <w:pStyle w:val="Normal"/>
-              <w:widowControl/>
+              <w:widowControl w:val="false"/>
+              <w:suppressAutoHyphens w:val="true"/>
               <w:spacing w:lineRule="auto" w:line="240" w:before="0" w:after="0"/>
               <w:jc w:val="left"/>
               <w:rPr>
@@ -4728,7 +4824,8 @@
           <w:p>
             <w:pPr>
               <w:pStyle w:val="Normal"/>
-              <w:widowControl/>
+              <w:widowControl w:val="false"/>
+              <w:suppressAutoHyphens w:val="true"/>
               <w:spacing w:lineRule="auto" w:line="240" w:before="0" w:after="0"/>
               <w:jc w:val="center"/>
               <w:rPr>
@@ -4759,7 +4856,8 @@
           <w:p>
             <w:pPr>
               <w:pStyle w:val="Normal"/>
-              <w:widowControl/>
+              <w:widowControl w:val="false"/>
+              <w:suppressAutoHyphens w:val="true"/>
               <w:spacing w:lineRule="auto" w:line="240" w:before="0" w:after="0"/>
               <w:jc w:val="left"/>
               <w:rPr>
@@ -4784,13 +4882,14 @@
         </w:tc>
         <w:tc>
           <w:tcPr>
-            <w:tcW w:w="2234" w:type="dxa"/>
+            <w:tcW w:w="2233" w:type="dxa"/>
             <w:tcBorders/>
           </w:tcPr>
           <w:p>
             <w:pPr>
               <w:pStyle w:val="Normal"/>
-              <w:widowControl/>
+              <w:widowControl w:val="false"/>
+              <w:suppressAutoHyphens w:val="true"/>
               <w:spacing w:lineRule="auto" w:line="240" w:before="0" w:after="0"/>
               <w:jc w:val="left"/>
               <w:rPr>
@@ -4815,13 +4914,14 @@
         </w:tc>
         <w:tc>
           <w:tcPr>
-            <w:tcW w:w="2011" w:type="dxa"/>
+            <w:tcW w:w="2012" w:type="dxa"/>
             <w:tcBorders/>
           </w:tcPr>
           <w:p>
             <w:pPr>
               <w:pStyle w:val="Normal"/>
-              <w:widowControl/>
+              <w:widowControl w:val="false"/>
+              <w:suppressAutoHyphens w:val="true"/>
               <w:spacing w:lineRule="auto" w:line="240" w:before="0" w:after="0"/>
               <w:jc w:val="left"/>
               <w:rPr>
@@ -4852,7 +4952,8 @@
           <w:p>
             <w:pPr>
               <w:pStyle w:val="Normal"/>
-              <w:widowControl/>
+              <w:widowControl w:val="false"/>
+              <w:suppressAutoHyphens w:val="true"/>
               <w:spacing w:lineRule="auto" w:line="240" w:before="0" w:after="0"/>
               <w:jc w:val="left"/>
               <w:rPr>
@@ -4886,7 +4987,8 @@
           <w:p>
             <w:pPr>
               <w:pStyle w:val="Normal"/>
-              <w:widowControl/>
+              <w:widowControl w:val="false"/>
+              <w:suppressAutoHyphens w:val="true"/>
               <w:spacing w:lineRule="auto" w:line="240" w:before="0" w:after="0"/>
               <w:jc w:val="center"/>
               <w:rPr>
@@ -4917,7 +5019,8 @@
           <w:p>
             <w:pPr>
               <w:pStyle w:val="Normal"/>
-              <w:widowControl/>
+              <w:widowControl w:val="false"/>
+              <w:suppressAutoHyphens w:val="true"/>
               <w:spacing w:lineRule="auto" w:line="240" w:before="0" w:after="0"/>
               <w:jc w:val="left"/>
               <w:rPr>
@@ -4942,13 +5045,14 @@
         </w:tc>
         <w:tc>
           <w:tcPr>
-            <w:tcW w:w="2234" w:type="dxa"/>
+            <w:tcW w:w="2233" w:type="dxa"/>
             <w:tcBorders/>
           </w:tcPr>
           <w:p>
             <w:pPr>
               <w:pStyle w:val="Stile1"/>
-              <w:widowControl/>
+              <w:widowControl w:val="false"/>
+              <w:suppressAutoHyphens w:val="true"/>
               <w:spacing w:lineRule="auto" w:line="240" w:before="0" w:after="0"/>
               <w:jc w:val="left"/>
               <w:rPr>
@@ -4973,13 +5077,14 @@
         </w:tc>
         <w:tc>
           <w:tcPr>
-            <w:tcW w:w="2011" w:type="dxa"/>
+            <w:tcW w:w="2012" w:type="dxa"/>
             <w:tcBorders/>
           </w:tcPr>
           <w:p>
             <w:pPr>
               <w:pStyle w:val="Normal"/>
-              <w:widowControl/>
+              <w:widowControl w:val="false"/>
+              <w:suppressAutoHyphens w:val="true"/>
               <w:spacing w:lineRule="auto" w:line="240" w:before="0" w:after="0"/>
               <w:jc w:val="left"/>
               <w:rPr>
@@ -5010,7 +5115,8 @@
           <w:p>
             <w:pPr>
               <w:pStyle w:val="Normal"/>
-              <w:widowControl/>
+              <w:widowControl w:val="false"/>
+              <w:suppressAutoHyphens w:val="true"/>
               <w:spacing w:lineRule="auto" w:line="240" w:before="0" w:after="0"/>
               <w:jc w:val="left"/>
               <w:rPr>
@@ -5044,7 +5150,8 @@
           <w:p>
             <w:pPr>
               <w:pStyle w:val="Normal"/>
-              <w:widowControl/>
+              <w:widowControl w:val="false"/>
+              <w:suppressAutoHyphens w:val="true"/>
               <w:spacing w:lineRule="auto" w:line="240" w:before="0" w:after="0"/>
               <w:jc w:val="center"/>
               <w:rPr>
@@ -5075,7 +5182,8 @@
           <w:p>
             <w:pPr>
               <w:pStyle w:val="Normal"/>
-              <w:widowControl/>
+              <w:widowControl w:val="false"/>
+              <w:suppressAutoHyphens w:val="true"/>
               <w:spacing w:lineRule="auto" w:line="240" w:before="0" w:after="0"/>
               <w:jc w:val="left"/>
               <w:rPr>
@@ -5100,13 +5208,14 @@
         </w:tc>
         <w:tc>
           <w:tcPr>
-            <w:tcW w:w="2234" w:type="dxa"/>
+            <w:tcW w:w="2233" w:type="dxa"/>
             <w:tcBorders/>
           </w:tcPr>
           <w:p>
             <w:pPr>
               <w:pStyle w:val="Normal"/>
-              <w:widowControl/>
+              <w:widowControl w:val="false"/>
+              <w:suppressAutoHyphens w:val="true"/>
               <w:spacing w:lineRule="auto" w:line="240" w:before="0" w:after="0"/>
               <w:jc w:val="left"/>
               <w:rPr>
@@ -5131,7 +5240,8 @@
           <w:p>
             <w:pPr>
               <w:pStyle w:val="Normal"/>
-              <w:widowControl/>
+              <w:widowControl w:val="false"/>
+              <w:suppressAutoHyphens w:val="true"/>
               <w:spacing w:lineRule="auto" w:line="240" w:before="0" w:after="0"/>
               <w:jc w:val="left"/>
               <w:rPr>
@@ -5156,13 +5266,14 @@
         </w:tc>
         <w:tc>
           <w:tcPr>
-            <w:tcW w:w="2011" w:type="dxa"/>
+            <w:tcW w:w="2012" w:type="dxa"/>
             <w:tcBorders/>
           </w:tcPr>
           <w:p>
             <w:pPr>
               <w:pStyle w:val="Normal"/>
-              <w:widowControl/>
+              <w:widowControl w:val="false"/>
+              <w:suppressAutoHyphens w:val="true"/>
               <w:spacing w:lineRule="auto" w:line="240" w:before="0" w:after="0"/>
               <w:jc w:val="left"/>
               <w:rPr>
@@ -5193,7 +5304,8 @@
           <w:p>
             <w:pPr>
               <w:pStyle w:val="Normal"/>
-              <w:widowControl/>
+              <w:widowControl w:val="false"/>
+              <w:suppressAutoHyphens w:val="true"/>
               <w:spacing w:lineRule="auto" w:line="240" w:before="0" w:after="0"/>
               <w:jc w:val="left"/>
               <w:rPr>
@@ -5218,7 +5330,8 @@
           <w:p>
             <w:pPr>
               <w:pStyle w:val="Normal"/>
-              <w:widowControl/>
+              <w:widowControl w:val="false"/>
+              <w:suppressAutoHyphens w:val="true"/>
               <w:spacing w:lineRule="auto" w:line="240" w:before="0" w:after="0"/>
               <w:jc w:val="left"/>
               <w:rPr>
@@ -5252,7 +5365,8 @@
           <w:p>
             <w:pPr>
               <w:pStyle w:val="Normal"/>
-              <w:widowControl/>
+              <w:widowControl w:val="false"/>
+              <w:suppressAutoHyphens w:val="true"/>
               <w:spacing w:lineRule="auto" w:line="240" w:before="0" w:after="0"/>
               <w:jc w:val="center"/>
               <w:rPr>
@@ -5283,7 +5397,8 @@
           <w:p>
             <w:pPr>
               <w:pStyle w:val="Normal"/>
-              <w:widowControl/>
+              <w:widowControl w:val="false"/>
+              <w:suppressAutoHyphens w:val="true"/>
               <w:spacing w:lineRule="auto" w:line="240" w:before="0" w:after="0"/>
               <w:jc w:val="left"/>
               <w:rPr>
@@ -5308,13 +5423,14 @@
         </w:tc>
         <w:tc>
           <w:tcPr>
-            <w:tcW w:w="2234" w:type="dxa"/>
+            <w:tcW w:w="2233" w:type="dxa"/>
             <w:tcBorders/>
           </w:tcPr>
           <w:p>
             <w:pPr>
               <w:pStyle w:val="Normal"/>
-              <w:widowControl/>
+              <w:widowControl w:val="false"/>
+              <w:suppressAutoHyphens w:val="true"/>
               <w:spacing w:lineRule="auto" w:line="240" w:before="0" w:after="0"/>
               <w:jc w:val="left"/>
               <w:rPr>
@@ -5339,13 +5455,14 @@
         </w:tc>
         <w:tc>
           <w:tcPr>
-            <w:tcW w:w="2011" w:type="dxa"/>
+            <w:tcW w:w="2012" w:type="dxa"/>
             <w:tcBorders/>
           </w:tcPr>
           <w:p>
             <w:pPr>
               <w:pStyle w:val="Normal"/>
-              <w:widowControl/>
+              <w:widowControl w:val="false"/>
+              <w:suppressAutoHyphens w:val="true"/>
               <w:spacing w:lineRule="auto" w:line="240" w:before="0" w:after="0"/>
               <w:jc w:val="left"/>
               <w:rPr>
@@ -5376,7 +5493,8 @@
           <w:p>
             <w:pPr>
               <w:pStyle w:val="Normal"/>
-              <w:widowControl/>
+              <w:widowControl w:val="false"/>
+              <w:suppressAutoHyphens w:val="true"/>
               <w:spacing w:lineRule="auto" w:line="240" w:before="0" w:after="0"/>
               <w:jc w:val="left"/>
               <w:rPr>
@@ -5410,7 +5528,8 @@
           <w:p>
             <w:pPr>
               <w:pStyle w:val="Normal"/>
-              <w:widowControl/>
+              <w:widowControl w:val="false"/>
+              <w:suppressAutoHyphens w:val="true"/>
               <w:spacing w:lineRule="auto" w:line="240" w:before="0" w:after="0"/>
               <w:jc w:val="center"/>
               <w:rPr>
@@ -5441,7 +5560,8 @@
           <w:p>
             <w:pPr>
               <w:pStyle w:val="Normal"/>
-              <w:widowControl/>
+              <w:widowControl w:val="false"/>
+              <w:suppressAutoHyphens w:val="true"/>
               <w:spacing w:lineRule="auto" w:line="240" w:before="0" w:after="0"/>
               <w:jc w:val="left"/>
               <w:rPr>
@@ -5466,13 +5586,14 @@
         </w:tc>
         <w:tc>
           <w:tcPr>
-            <w:tcW w:w="2234" w:type="dxa"/>
+            <w:tcW w:w="2233" w:type="dxa"/>
             <w:tcBorders/>
           </w:tcPr>
           <w:p>
             <w:pPr>
               <w:pStyle w:val="Normal"/>
-              <w:widowControl/>
+              <w:widowControl w:val="false"/>
+              <w:suppressAutoHyphens w:val="true"/>
               <w:spacing w:lineRule="auto" w:line="240" w:before="0" w:after="0"/>
               <w:jc w:val="left"/>
               <w:rPr>
@@ -5497,13 +5618,14 @@
         </w:tc>
         <w:tc>
           <w:tcPr>
-            <w:tcW w:w="2011" w:type="dxa"/>
+            <w:tcW w:w="2012" w:type="dxa"/>
             <w:tcBorders/>
           </w:tcPr>
           <w:p>
             <w:pPr>
               <w:pStyle w:val="Normal"/>
-              <w:widowControl/>
+              <w:widowControl w:val="false"/>
+              <w:suppressAutoHyphens w:val="true"/>
               <w:spacing w:lineRule="auto" w:line="240" w:before="0" w:after="0"/>
               <w:jc w:val="left"/>
               <w:rPr>
@@ -5534,7 +5656,8 @@
           <w:p>
             <w:pPr>
               <w:pStyle w:val="Normal"/>
-              <w:widowControl/>
+              <w:widowControl w:val="false"/>
+              <w:suppressAutoHyphens w:val="true"/>
               <w:spacing w:lineRule="auto" w:line="240" w:before="0" w:after="0"/>
               <w:jc w:val="left"/>
               <w:rPr>
@@ -5568,7 +5691,8 @@
           <w:p>
             <w:pPr>
               <w:pStyle w:val="Normal"/>
-              <w:widowControl/>
+              <w:widowControl w:val="false"/>
+              <w:suppressAutoHyphens w:val="true"/>
               <w:spacing w:lineRule="auto" w:line="240" w:before="0" w:after="0"/>
               <w:jc w:val="center"/>
               <w:rPr>
@@ -5599,7 +5723,8 @@
           <w:p>
             <w:pPr>
               <w:pStyle w:val="Normal"/>
-              <w:widowControl/>
+              <w:widowControl w:val="false"/>
+              <w:suppressAutoHyphens w:val="true"/>
               <w:spacing w:lineRule="auto" w:line="240" w:before="0" w:after="0"/>
               <w:jc w:val="left"/>
               <w:rPr>
@@ -5624,13 +5749,14 @@
         </w:tc>
         <w:tc>
           <w:tcPr>
-            <w:tcW w:w="2234" w:type="dxa"/>
+            <w:tcW w:w="2233" w:type="dxa"/>
             <w:tcBorders/>
           </w:tcPr>
           <w:p>
             <w:pPr>
               <w:pStyle w:val="Normal"/>
-              <w:widowControl/>
+              <w:widowControl w:val="false"/>
+              <w:suppressAutoHyphens w:val="true"/>
               <w:spacing w:lineRule="auto" w:line="240" w:before="0" w:after="0"/>
               <w:jc w:val="left"/>
               <w:rPr>
@@ -5655,13 +5781,14 @@
         </w:tc>
         <w:tc>
           <w:tcPr>
-            <w:tcW w:w="2011" w:type="dxa"/>
+            <w:tcW w:w="2012" w:type="dxa"/>
             <w:tcBorders/>
           </w:tcPr>
           <w:p>
             <w:pPr>
               <w:pStyle w:val="Normal"/>
-              <w:widowControl/>
+              <w:widowControl w:val="false"/>
+              <w:suppressAutoHyphens w:val="true"/>
               <w:spacing w:lineRule="auto" w:line="240" w:before="0" w:after="0"/>
               <w:jc w:val="left"/>
               <w:rPr>
@@ -5692,7 +5819,8 @@
           <w:p>
             <w:pPr>
               <w:pStyle w:val="Normal"/>
-              <w:widowControl/>
+              <w:widowControl w:val="false"/>
+              <w:suppressAutoHyphens w:val="true"/>
               <w:spacing w:lineRule="auto" w:line="240" w:before="0" w:after="0"/>
               <w:jc w:val="left"/>
               <w:rPr>
@@ -5726,7 +5854,8 @@
           <w:p>
             <w:pPr>
               <w:pStyle w:val="Normal"/>
-              <w:widowControl/>
+              <w:widowControl w:val="false"/>
+              <w:suppressAutoHyphens w:val="true"/>
               <w:spacing w:lineRule="auto" w:line="240" w:before="0" w:after="0"/>
               <w:jc w:val="center"/>
               <w:rPr>
@@ -5757,7 +5886,8 @@
           <w:p>
             <w:pPr>
               <w:pStyle w:val="Normal"/>
-              <w:widowControl/>
+              <w:widowControl w:val="false"/>
+              <w:suppressAutoHyphens w:val="true"/>
               <w:spacing w:lineRule="auto" w:line="240" w:before="0" w:after="0"/>
               <w:jc w:val="left"/>
               <w:rPr>
@@ -5782,13 +5912,14 @@
         </w:tc>
         <w:tc>
           <w:tcPr>
-            <w:tcW w:w="2234" w:type="dxa"/>
+            <w:tcW w:w="2233" w:type="dxa"/>
             <w:tcBorders/>
           </w:tcPr>
           <w:p>
             <w:pPr>
               <w:pStyle w:val="Normal"/>
-              <w:widowControl/>
+              <w:widowControl w:val="false"/>
+              <w:suppressAutoHyphens w:val="true"/>
               <w:spacing w:lineRule="auto" w:line="240" w:before="0" w:after="0"/>
               <w:jc w:val="left"/>
               <w:rPr>
@@ -5813,13 +5944,14 @@
         </w:tc>
         <w:tc>
           <w:tcPr>
-            <w:tcW w:w="2011" w:type="dxa"/>
+            <w:tcW w:w="2012" w:type="dxa"/>
             <w:tcBorders/>
           </w:tcPr>
           <w:p>
             <w:pPr>
               <w:pStyle w:val="Normal"/>
-              <w:widowControl/>
+              <w:widowControl w:val="false"/>
+              <w:suppressAutoHyphens w:val="true"/>
               <w:spacing w:lineRule="auto" w:line="240" w:before="0" w:after="0"/>
               <w:jc w:val="left"/>
               <w:rPr>
@@ -5850,7 +5982,8 @@
           <w:p>
             <w:pPr>
               <w:pStyle w:val="Normal"/>
-              <w:widowControl/>
+              <w:widowControl w:val="false"/>
+              <w:suppressAutoHyphens w:val="true"/>
               <w:spacing w:lineRule="auto" w:line="240" w:before="0" w:after="0"/>
               <w:jc w:val="left"/>
               <w:rPr>
@@ -5884,7 +6017,8 @@
           <w:p>
             <w:pPr>
               <w:pStyle w:val="Normal"/>
-              <w:widowControl/>
+              <w:widowControl w:val="false"/>
+              <w:suppressAutoHyphens w:val="true"/>
               <w:spacing w:lineRule="auto" w:line="240" w:before="0" w:after="0"/>
               <w:jc w:val="center"/>
               <w:rPr>
@@ -5915,7 +6049,8 @@
           <w:p>
             <w:pPr>
               <w:pStyle w:val="Normal"/>
-              <w:widowControl/>
+              <w:widowControl w:val="false"/>
+              <w:suppressAutoHyphens w:val="true"/>
               <w:spacing w:lineRule="auto" w:line="240" w:before="0" w:after="0"/>
               <w:jc w:val="left"/>
               <w:rPr>
@@ -5940,13 +6075,14 @@
         </w:tc>
         <w:tc>
           <w:tcPr>
-            <w:tcW w:w="2234" w:type="dxa"/>
+            <w:tcW w:w="2233" w:type="dxa"/>
             <w:tcBorders/>
           </w:tcPr>
           <w:p>
             <w:pPr>
               <w:pStyle w:val="Normal"/>
-              <w:widowControl/>
+              <w:widowControl w:val="false"/>
+              <w:suppressAutoHyphens w:val="true"/>
               <w:spacing w:lineRule="auto" w:line="240" w:before="0" w:after="0"/>
               <w:jc w:val="left"/>
               <w:rPr>
@@ -5971,13 +6107,14 @@
         </w:tc>
         <w:tc>
           <w:tcPr>
-            <w:tcW w:w="2011" w:type="dxa"/>
+            <w:tcW w:w="2012" w:type="dxa"/>
             <w:tcBorders/>
           </w:tcPr>
           <w:p>
             <w:pPr>
               <w:pStyle w:val="Normal"/>
-              <w:widowControl/>
+              <w:widowControl w:val="false"/>
+              <w:suppressAutoHyphens w:val="true"/>
               <w:spacing w:lineRule="auto" w:line="240" w:before="0" w:after="0"/>
               <w:jc w:val="left"/>
               <w:rPr>
@@ -6008,7 +6145,8 @@
           <w:p>
             <w:pPr>
               <w:pStyle w:val="Normal"/>
-              <w:widowControl/>
+              <w:widowControl w:val="false"/>
+              <w:suppressAutoHyphens w:val="true"/>
               <w:spacing w:lineRule="auto" w:line="240" w:before="0" w:after="0"/>
               <w:jc w:val="left"/>
               <w:rPr>
@@ -6042,7 +6180,8 @@
           <w:p>
             <w:pPr>
               <w:pStyle w:val="Normal"/>
-              <w:widowControl/>
+              <w:widowControl w:val="false"/>
+              <w:suppressAutoHyphens w:val="true"/>
               <w:spacing w:lineRule="auto" w:line="240" w:before="0" w:after="0"/>
               <w:jc w:val="center"/>
               <w:rPr>
@@ -6073,7 +6212,8 @@
           <w:p>
             <w:pPr>
               <w:pStyle w:val="Normal"/>
-              <w:widowControl/>
+              <w:widowControl w:val="false"/>
+              <w:suppressAutoHyphens w:val="true"/>
               <w:spacing w:lineRule="auto" w:line="240" w:before="0" w:after="0"/>
               <w:jc w:val="left"/>
               <w:rPr>
@@ -6098,13 +6238,14 @@
         </w:tc>
         <w:tc>
           <w:tcPr>
-            <w:tcW w:w="2234" w:type="dxa"/>
+            <w:tcW w:w="2233" w:type="dxa"/>
             <w:tcBorders/>
           </w:tcPr>
           <w:p>
             <w:pPr>
               <w:pStyle w:val="Normal"/>
-              <w:widowControl/>
+              <w:widowControl w:val="false"/>
+              <w:suppressAutoHyphens w:val="true"/>
               <w:spacing w:lineRule="auto" w:line="240" w:before="0" w:after="0"/>
               <w:jc w:val="left"/>
               <w:rPr>
@@ -6129,13 +6270,14 @@
         </w:tc>
         <w:tc>
           <w:tcPr>
-            <w:tcW w:w="2011" w:type="dxa"/>
+            <w:tcW w:w="2012" w:type="dxa"/>
             <w:tcBorders/>
           </w:tcPr>
           <w:p>
             <w:pPr>
               <w:pStyle w:val="Normal"/>
-              <w:widowControl/>
+              <w:widowControl w:val="false"/>
+              <w:suppressAutoHyphens w:val="true"/>
               <w:spacing w:lineRule="auto" w:line="240" w:before="0" w:after="0"/>
               <w:jc w:val="left"/>
               <w:rPr>
@@ -6166,7 +6308,8 @@
           <w:p>
             <w:pPr>
               <w:pStyle w:val="Normal"/>
-              <w:widowControl/>
+              <w:widowControl w:val="false"/>
+              <w:suppressAutoHyphens w:val="true"/>
               <w:spacing w:lineRule="auto" w:line="240" w:before="0" w:after="0"/>
               <w:jc w:val="left"/>
               <w:rPr>
@@ -6200,7 +6343,8 @@
           <w:p>
             <w:pPr>
               <w:pStyle w:val="Normal"/>
-              <w:widowControl/>
+              <w:widowControl w:val="false"/>
+              <w:suppressAutoHyphens w:val="true"/>
               <w:spacing w:lineRule="auto" w:line="240" w:before="0" w:after="0"/>
               <w:jc w:val="center"/>
               <w:rPr>
@@ -6231,7 +6375,8 @@
           <w:p>
             <w:pPr>
               <w:pStyle w:val="Normal"/>
-              <w:widowControl/>
+              <w:widowControl w:val="false"/>
+              <w:suppressAutoHyphens w:val="true"/>
               <w:spacing w:lineRule="auto" w:line="240" w:before="0" w:after="0"/>
               <w:jc w:val="left"/>
               <w:rPr>
@@ -6256,13 +6401,14 @@
         </w:tc>
         <w:tc>
           <w:tcPr>
-            <w:tcW w:w="2234" w:type="dxa"/>
+            <w:tcW w:w="2233" w:type="dxa"/>
             <w:tcBorders/>
           </w:tcPr>
           <w:p>
             <w:pPr>
               <w:pStyle w:val="Normal"/>
-              <w:widowControl/>
+              <w:widowControl w:val="false"/>
+              <w:suppressAutoHyphens w:val="true"/>
               <w:spacing w:lineRule="auto" w:line="240" w:before="0" w:after="0"/>
               <w:jc w:val="left"/>
               <w:rPr>
@@ -6287,13 +6433,14 @@
         </w:tc>
         <w:tc>
           <w:tcPr>
-            <w:tcW w:w="2011" w:type="dxa"/>
+            <w:tcW w:w="2012" w:type="dxa"/>
             <w:tcBorders/>
           </w:tcPr>
           <w:p>
             <w:pPr>
               <w:pStyle w:val="Normal"/>
-              <w:widowControl/>
+              <w:widowControl w:val="false"/>
+              <w:suppressAutoHyphens w:val="true"/>
               <w:spacing w:lineRule="auto" w:line="240" w:before="0" w:after="0"/>
               <w:jc w:val="left"/>
               <w:rPr>
@@ -6324,7 +6471,8 @@
           <w:p>
             <w:pPr>
               <w:pStyle w:val="Normal"/>
-              <w:widowControl/>
+              <w:widowControl w:val="false"/>
+              <w:suppressAutoHyphens w:val="true"/>
               <w:spacing w:lineRule="auto" w:line="240" w:before="0" w:after="0"/>
               <w:jc w:val="left"/>
               <w:rPr>
@@ -6358,7 +6506,8 @@
           <w:p>
             <w:pPr>
               <w:pStyle w:val="Normal"/>
-              <w:widowControl/>
+              <w:widowControl w:val="false"/>
+              <w:suppressAutoHyphens w:val="true"/>
               <w:spacing w:lineRule="auto" w:line="240" w:before="0" w:after="0"/>
               <w:jc w:val="center"/>
               <w:rPr>
@@ -6389,7 +6538,8 @@
           <w:p>
             <w:pPr>
               <w:pStyle w:val="Normal"/>
-              <w:widowControl/>
+              <w:widowControl w:val="false"/>
+              <w:suppressAutoHyphens w:val="true"/>
               <w:spacing w:lineRule="auto" w:line="240" w:before="0" w:after="0"/>
               <w:jc w:val="left"/>
               <w:rPr>
@@ -6414,13 +6564,14 @@
         </w:tc>
         <w:tc>
           <w:tcPr>
-            <w:tcW w:w="2234" w:type="dxa"/>
+            <w:tcW w:w="2233" w:type="dxa"/>
             <w:tcBorders/>
           </w:tcPr>
           <w:p>
             <w:pPr>
               <w:pStyle w:val="Normal"/>
-              <w:widowControl/>
+              <w:widowControl w:val="false"/>
+              <w:suppressAutoHyphens w:val="true"/>
               <w:spacing w:lineRule="auto" w:line="240" w:before="0" w:after="0"/>
               <w:jc w:val="left"/>
               <w:rPr>
@@ -6445,13 +6596,14 @@
         </w:tc>
         <w:tc>
           <w:tcPr>
-            <w:tcW w:w="2011" w:type="dxa"/>
+            <w:tcW w:w="2012" w:type="dxa"/>
             <w:tcBorders/>
           </w:tcPr>
           <w:p>
             <w:pPr>
               <w:pStyle w:val="Normal"/>
-              <w:widowControl/>
+              <w:widowControl w:val="false"/>
+              <w:suppressAutoHyphens w:val="true"/>
               <w:spacing w:lineRule="auto" w:line="240" w:before="0" w:after="0"/>
               <w:jc w:val="left"/>
               <w:rPr>
@@ -6482,7 +6634,8 @@
           <w:p>
             <w:pPr>
               <w:pStyle w:val="Normal"/>
-              <w:widowControl/>
+              <w:widowControl w:val="false"/>
+              <w:suppressAutoHyphens w:val="true"/>
               <w:spacing w:lineRule="auto" w:line="240" w:before="0" w:after="0"/>
               <w:jc w:val="left"/>
               <w:rPr>
@@ -6516,7 +6669,8 @@
           <w:p>
             <w:pPr>
               <w:pStyle w:val="Normal"/>
-              <w:widowControl/>
+              <w:widowControl w:val="false"/>
+              <w:suppressAutoHyphens w:val="true"/>
               <w:spacing w:lineRule="auto" w:line="240" w:before="0" w:after="0"/>
               <w:jc w:val="center"/>
               <w:rPr>
@@ -6547,7 +6701,8 @@
           <w:p>
             <w:pPr>
               <w:pStyle w:val="Normal"/>
-              <w:widowControl/>
+              <w:widowControl w:val="false"/>
+              <w:suppressAutoHyphens w:val="true"/>
               <w:spacing w:lineRule="auto" w:line="240" w:before="0" w:after="0"/>
               <w:jc w:val="left"/>
               <w:rPr>
@@ -6572,13 +6727,14 @@
         </w:tc>
         <w:tc>
           <w:tcPr>
-            <w:tcW w:w="2234" w:type="dxa"/>
+            <w:tcW w:w="2233" w:type="dxa"/>
             <w:tcBorders/>
           </w:tcPr>
           <w:p>
             <w:pPr>
               <w:pStyle w:val="Normal"/>
-              <w:widowControl/>
+              <w:widowControl w:val="false"/>
+              <w:suppressAutoHyphens w:val="true"/>
               <w:spacing w:lineRule="auto" w:line="240" w:before="0" w:after="0"/>
               <w:jc w:val="left"/>
               <w:rPr>
@@ -6603,13 +6759,14 @@
         </w:tc>
         <w:tc>
           <w:tcPr>
-            <w:tcW w:w="2011" w:type="dxa"/>
+            <w:tcW w:w="2012" w:type="dxa"/>
             <w:tcBorders/>
           </w:tcPr>
           <w:p>
             <w:pPr>
               <w:pStyle w:val="Normal"/>
-              <w:widowControl/>
+              <w:widowControl w:val="false"/>
+              <w:suppressAutoHyphens w:val="true"/>
               <w:spacing w:lineRule="auto" w:line="240" w:before="0" w:after="0"/>
               <w:jc w:val="left"/>
               <w:rPr>
@@ -6640,7 +6797,8 @@
           <w:p>
             <w:pPr>
               <w:pStyle w:val="Normal"/>
-              <w:widowControl/>
+              <w:widowControl w:val="false"/>
+              <w:suppressAutoHyphens w:val="true"/>
               <w:spacing w:lineRule="auto" w:line="240" w:before="0" w:after="0"/>
               <w:jc w:val="left"/>
               <w:rPr>
@@ -6674,7 +6832,8 @@
           <w:p>
             <w:pPr>
               <w:pStyle w:val="Normal"/>
-              <w:widowControl/>
+              <w:widowControl w:val="false"/>
+              <w:suppressAutoHyphens w:val="true"/>
               <w:spacing w:lineRule="auto" w:line="240" w:before="0" w:after="0"/>
               <w:jc w:val="center"/>
               <w:rPr>
@@ -6705,7 +6864,8 @@
           <w:p>
             <w:pPr>
               <w:pStyle w:val="Normal"/>
-              <w:widowControl/>
+              <w:widowControl w:val="false"/>
+              <w:suppressAutoHyphens w:val="true"/>
               <w:spacing w:lineRule="auto" w:line="240" w:before="0" w:after="0"/>
               <w:jc w:val="left"/>
               <w:rPr>
@@ -6730,13 +6890,14 @@
         </w:tc>
         <w:tc>
           <w:tcPr>
-            <w:tcW w:w="2234" w:type="dxa"/>
+            <w:tcW w:w="2233" w:type="dxa"/>
             <w:tcBorders/>
           </w:tcPr>
           <w:p>
             <w:pPr>
               <w:pStyle w:val="Normal"/>
-              <w:widowControl/>
+              <w:widowControl w:val="false"/>
+              <w:suppressAutoHyphens w:val="true"/>
               <w:spacing w:lineRule="auto" w:line="240" w:before="0" w:after="0"/>
               <w:jc w:val="left"/>
               <w:rPr>
@@ -6761,13 +6922,14 @@
         </w:tc>
         <w:tc>
           <w:tcPr>
-            <w:tcW w:w="2011" w:type="dxa"/>
+            <w:tcW w:w="2012" w:type="dxa"/>
             <w:tcBorders/>
           </w:tcPr>
           <w:p>
             <w:pPr>
               <w:pStyle w:val="Normal"/>
-              <w:widowControl/>
+              <w:widowControl w:val="false"/>
+              <w:suppressAutoHyphens w:val="true"/>
               <w:spacing w:lineRule="auto" w:line="240" w:before="0" w:after="0"/>
               <w:jc w:val="left"/>
               <w:rPr>
@@ -6798,7 +6960,8 @@
           <w:p>
             <w:pPr>
               <w:pStyle w:val="Normal"/>
-              <w:widowControl/>
+              <w:widowControl w:val="false"/>
+              <w:suppressAutoHyphens w:val="true"/>
               <w:spacing w:lineRule="auto" w:line="240" w:before="0" w:after="0"/>
               <w:jc w:val="left"/>
               <w:rPr>
@@ -6832,7 +6995,8 @@
           <w:p>
             <w:pPr>
               <w:pStyle w:val="Normal"/>
-              <w:widowControl/>
+              <w:widowControl w:val="false"/>
+              <w:suppressAutoHyphens w:val="true"/>
               <w:spacing w:lineRule="auto" w:line="240" w:before="0" w:after="0"/>
               <w:jc w:val="center"/>
               <w:rPr>
@@ -6863,7 +7027,8 @@
           <w:p>
             <w:pPr>
               <w:pStyle w:val="Normal"/>
-              <w:widowControl/>
+              <w:widowControl w:val="false"/>
+              <w:suppressAutoHyphens w:val="true"/>
               <w:spacing w:lineRule="auto" w:line="240" w:before="0" w:after="0"/>
               <w:jc w:val="left"/>
               <w:rPr>
@@ -6888,13 +7053,14 @@
         </w:tc>
         <w:tc>
           <w:tcPr>
-            <w:tcW w:w="2234" w:type="dxa"/>
+            <w:tcW w:w="2233" w:type="dxa"/>
             <w:tcBorders/>
           </w:tcPr>
           <w:p>
             <w:pPr>
               <w:pStyle w:val="Normal"/>
-              <w:widowControl/>
+              <w:widowControl w:val="false"/>
+              <w:suppressAutoHyphens w:val="true"/>
               <w:spacing w:lineRule="auto" w:line="240" w:before="0" w:after="0"/>
               <w:jc w:val="left"/>
               <w:rPr>
@@ -6919,13 +7085,14 @@
         </w:tc>
         <w:tc>
           <w:tcPr>
-            <w:tcW w:w="2011" w:type="dxa"/>
+            <w:tcW w:w="2012" w:type="dxa"/>
             <w:tcBorders/>
           </w:tcPr>
           <w:p>
             <w:pPr>
               <w:pStyle w:val="Normal"/>
-              <w:widowControl/>
+              <w:widowControl w:val="false"/>
+              <w:suppressAutoHyphens w:val="true"/>
               <w:spacing w:lineRule="auto" w:line="240" w:before="0" w:after="0"/>
               <w:jc w:val="left"/>
               <w:rPr>
@@ -6956,7 +7123,8 @@
           <w:p>
             <w:pPr>
               <w:pStyle w:val="Normal"/>
-              <w:widowControl/>
+              <w:widowControl w:val="false"/>
+              <w:suppressAutoHyphens w:val="true"/>
               <w:spacing w:lineRule="auto" w:line="240" w:before="0" w:after="0"/>
               <w:jc w:val="left"/>
               <w:rPr>
@@ -6990,7 +7158,8 @@
           <w:p>
             <w:pPr>
               <w:pStyle w:val="Normal"/>
-              <w:widowControl/>
+              <w:widowControl w:val="false"/>
+              <w:suppressAutoHyphens w:val="true"/>
               <w:spacing w:lineRule="auto" w:line="240" w:before="0" w:after="0"/>
               <w:jc w:val="center"/>
               <w:rPr>
@@ -7021,7 +7190,8 @@
           <w:p>
             <w:pPr>
               <w:pStyle w:val="Normal"/>
-              <w:widowControl/>
+              <w:widowControl w:val="false"/>
+              <w:suppressAutoHyphens w:val="true"/>
               <w:spacing w:lineRule="auto" w:line="240" w:before="0" w:after="0"/>
               <w:jc w:val="left"/>
               <w:rPr>
@@ -7046,13 +7216,14 @@
         </w:tc>
         <w:tc>
           <w:tcPr>
-            <w:tcW w:w="2234" w:type="dxa"/>
+            <w:tcW w:w="2233" w:type="dxa"/>
             <w:tcBorders/>
           </w:tcPr>
           <w:p>
             <w:pPr>
               <w:pStyle w:val="Normal"/>
-              <w:widowControl/>
+              <w:widowControl w:val="false"/>
+              <w:suppressAutoHyphens w:val="true"/>
               <w:spacing w:lineRule="auto" w:line="240" w:before="0" w:after="0"/>
               <w:jc w:val="left"/>
               <w:rPr>
@@ -7099,13 +7270,14 @@
         </w:tc>
         <w:tc>
           <w:tcPr>
-            <w:tcW w:w="2011" w:type="dxa"/>
+            <w:tcW w:w="2012" w:type="dxa"/>
             <w:tcBorders/>
           </w:tcPr>
           <w:p>
             <w:pPr>
               <w:pStyle w:val="Normal"/>
-              <w:widowControl/>
+              <w:widowControl w:val="false"/>
+              <w:suppressAutoHyphens w:val="true"/>
               <w:spacing w:lineRule="auto" w:line="240" w:before="0" w:after="0"/>
               <w:jc w:val="left"/>
               <w:rPr>
@@ -7136,7 +7308,8 @@
           <w:p>
             <w:pPr>
               <w:pStyle w:val="Normal"/>
-              <w:widowControl/>
+              <w:widowControl w:val="false"/>
+              <w:suppressAutoHyphens w:val="true"/>
               <w:spacing w:lineRule="auto" w:line="240" w:before="0" w:after="0"/>
               <w:jc w:val="left"/>
               <w:rPr>
@@ -7199,7 +7372,8 @@
           <w:p>
             <w:pPr>
               <w:pStyle w:val="Normal"/>
-              <w:widowControl/>
+              <w:widowControl w:val="false"/>
+              <w:suppressAutoHyphens w:val="true"/>
               <w:spacing w:lineRule="auto" w:line="240" w:before="0" w:after="0"/>
               <w:jc w:val="center"/>
               <w:rPr>
@@ -7230,7 +7404,8 @@
           <w:p>
             <w:pPr>
               <w:pStyle w:val="Normal"/>
-              <w:widowControl/>
+              <w:widowControl w:val="false"/>
+              <w:suppressAutoHyphens w:val="true"/>
               <w:spacing w:lineRule="auto" w:line="240" w:before="0" w:after="0"/>
               <w:jc w:val="left"/>
               <w:rPr>
@@ -7255,13 +7430,14 @@
         </w:tc>
         <w:tc>
           <w:tcPr>
-            <w:tcW w:w="2234" w:type="dxa"/>
+            <w:tcW w:w="2233" w:type="dxa"/>
             <w:tcBorders/>
           </w:tcPr>
           <w:p>
             <w:pPr>
               <w:pStyle w:val="Normal"/>
-              <w:widowControl/>
+              <w:widowControl w:val="false"/>
+              <w:suppressAutoHyphens w:val="true"/>
               <w:spacing w:lineRule="auto" w:line="240" w:before="0" w:after="0"/>
               <w:jc w:val="left"/>
               <w:rPr>
@@ -7286,13 +7462,14 @@
         </w:tc>
         <w:tc>
           <w:tcPr>
-            <w:tcW w:w="2011" w:type="dxa"/>
+            <w:tcW w:w="2012" w:type="dxa"/>
             <w:tcBorders/>
           </w:tcPr>
           <w:p>
             <w:pPr>
               <w:pStyle w:val="Normal"/>
-              <w:widowControl/>
+              <w:widowControl w:val="false"/>
+              <w:suppressAutoHyphens w:val="true"/>
               <w:spacing w:lineRule="auto" w:line="240" w:before="0" w:after="0"/>
               <w:jc w:val="left"/>
               <w:rPr>
@@ -7323,7 +7500,8 @@
           <w:p>
             <w:pPr>
               <w:pStyle w:val="Normal"/>
-              <w:widowControl/>
+              <w:widowControl w:val="false"/>
+              <w:suppressAutoHyphens w:val="true"/>
               <w:spacing w:lineRule="auto" w:line="240" w:before="0" w:after="0"/>
               <w:jc w:val="left"/>
               <w:rPr>
@@ -7357,7 +7535,8 @@
           <w:p>
             <w:pPr>
               <w:pStyle w:val="Normal"/>
-              <w:widowControl/>
+              <w:widowControl w:val="false"/>
+              <w:suppressAutoHyphens w:val="true"/>
               <w:spacing w:lineRule="auto" w:line="240" w:before="0" w:after="0"/>
               <w:jc w:val="center"/>
               <w:rPr>
@@ -7388,7 +7567,8 @@
           <w:p>
             <w:pPr>
               <w:pStyle w:val="Normal"/>
-              <w:widowControl/>
+              <w:widowControl w:val="false"/>
+              <w:suppressAutoHyphens w:val="true"/>
               <w:spacing w:lineRule="auto" w:line="240" w:before="0" w:after="0"/>
               <w:jc w:val="left"/>
               <w:rPr>
@@ -7413,13 +7593,14 @@
         </w:tc>
         <w:tc>
           <w:tcPr>
-            <w:tcW w:w="2234" w:type="dxa"/>
+            <w:tcW w:w="2233" w:type="dxa"/>
             <w:tcBorders/>
           </w:tcPr>
           <w:p>
             <w:pPr>
               <w:pStyle w:val="Normal"/>
-              <w:widowControl/>
+              <w:widowControl w:val="false"/>
+              <w:suppressAutoHyphens w:val="true"/>
               <w:spacing w:lineRule="auto" w:line="240" w:before="0" w:after="0"/>
               <w:jc w:val="left"/>
               <w:rPr>
@@ -7444,13 +7625,14 @@
         </w:tc>
         <w:tc>
           <w:tcPr>
-            <w:tcW w:w="2011" w:type="dxa"/>
+            <w:tcW w:w="2012" w:type="dxa"/>
             <w:tcBorders/>
           </w:tcPr>
           <w:p>
             <w:pPr>
               <w:pStyle w:val="Normal"/>
-              <w:widowControl/>
+              <w:widowControl w:val="false"/>
+              <w:suppressAutoHyphens w:val="true"/>
               <w:spacing w:lineRule="auto" w:line="240" w:before="0" w:after="0"/>
               <w:jc w:val="left"/>
               <w:rPr>
@@ -7481,7 +7663,8 @@
           <w:p>
             <w:pPr>
               <w:pStyle w:val="Normal"/>
-              <w:widowControl/>
+              <w:widowControl w:val="false"/>
+              <w:suppressAutoHyphens w:val="true"/>
               <w:spacing w:lineRule="auto" w:line="240" w:before="0" w:after="0"/>
               <w:jc w:val="left"/>
               <w:rPr>
@@ -7515,7 +7698,8 @@
           <w:p>
             <w:pPr>
               <w:pStyle w:val="Normal"/>
-              <w:widowControl/>
+              <w:widowControl w:val="false"/>
+              <w:suppressAutoHyphens w:val="true"/>
               <w:spacing w:lineRule="auto" w:line="240" w:before="0" w:after="0"/>
               <w:jc w:val="center"/>
               <w:rPr>
@@ -7546,7 +7730,8 @@
           <w:p>
             <w:pPr>
               <w:pStyle w:val="Normal"/>
-              <w:widowControl/>
+              <w:widowControl w:val="false"/>
+              <w:suppressAutoHyphens w:val="true"/>
               <w:spacing w:lineRule="auto" w:line="240" w:before="0" w:after="0"/>
               <w:jc w:val="left"/>
               <w:rPr>
@@ -7571,13 +7756,14 @@
         </w:tc>
         <w:tc>
           <w:tcPr>
-            <w:tcW w:w="2234" w:type="dxa"/>
+            <w:tcW w:w="2233" w:type="dxa"/>
             <w:tcBorders/>
           </w:tcPr>
           <w:p>
             <w:pPr>
               <w:pStyle w:val="Normal"/>
-              <w:widowControl/>
+              <w:widowControl w:val="false"/>
+              <w:suppressAutoHyphens w:val="true"/>
               <w:spacing w:lineRule="auto" w:line="240" w:before="0" w:after="0"/>
               <w:jc w:val="left"/>
               <w:rPr>
@@ -7602,13 +7788,14 @@
         </w:tc>
         <w:tc>
           <w:tcPr>
-            <w:tcW w:w="2011" w:type="dxa"/>
+            <w:tcW w:w="2012" w:type="dxa"/>
             <w:tcBorders/>
           </w:tcPr>
           <w:p>
             <w:pPr>
               <w:pStyle w:val="Normal"/>
-              <w:widowControl/>
+              <w:widowControl w:val="false"/>
+              <w:suppressAutoHyphens w:val="true"/>
               <w:spacing w:lineRule="auto" w:line="240" w:before="0" w:after="0"/>
               <w:jc w:val="left"/>
               <w:rPr>
@@ -7639,7 +7826,8 @@
           <w:p>
             <w:pPr>
               <w:pStyle w:val="Normal"/>
-              <w:widowControl/>
+              <w:widowControl w:val="false"/>
+              <w:suppressAutoHyphens w:val="true"/>
               <w:spacing w:lineRule="auto" w:line="240" w:before="0" w:after="0"/>
               <w:jc w:val="left"/>
               <w:rPr>
@@ -7673,7 +7861,8 @@
           <w:p>
             <w:pPr>
               <w:pStyle w:val="Normal"/>
-              <w:widowControl/>
+              <w:widowControl w:val="false"/>
+              <w:suppressAutoHyphens w:val="true"/>
               <w:spacing w:lineRule="auto" w:line="240" w:before="0" w:after="0"/>
               <w:jc w:val="center"/>
               <w:rPr>
@@ -7704,7 +7893,8 @@
           <w:p>
             <w:pPr>
               <w:pStyle w:val="Normal"/>
-              <w:widowControl/>
+              <w:widowControl w:val="false"/>
+              <w:suppressAutoHyphens w:val="true"/>
               <w:spacing w:lineRule="auto" w:line="240" w:before="0" w:after="0"/>
               <w:jc w:val="left"/>
               <w:rPr>
@@ -7729,13 +7919,14 @@
         </w:tc>
         <w:tc>
           <w:tcPr>
-            <w:tcW w:w="2234" w:type="dxa"/>
+            <w:tcW w:w="2233" w:type="dxa"/>
             <w:tcBorders/>
           </w:tcPr>
           <w:p>
             <w:pPr>
               <w:pStyle w:val="Normal"/>
-              <w:widowControl/>
+              <w:widowControl w:val="false"/>
+              <w:suppressAutoHyphens w:val="true"/>
               <w:spacing w:lineRule="auto" w:line="240" w:before="0" w:after="0"/>
               <w:jc w:val="left"/>
               <w:rPr>
@@ -7760,13 +7951,14 @@
         </w:tc>
         <w:tc>
           <w:tcPr>
-            <w:tcW w:w="2011" w:type="dxa"/>
+            <w:tcW w:w="2012" w:type="dxa"/>
             <w:tcBorders/>
           </w:tcPr>
           <w:p>
             <w:pPr>
               <w:pStyle w:val="Normal"/>
-              <w:widowControl/>
+              <w:widowControl w:val="false"/>
+              <w:suppressAutoHyphens w:val="true"/>
               <w:spacing w:lineRule="auto" w:line="240" w:before="0" w:after="0"/>
               <w:jc w:val="left"/>
               <w:rPr>
@@ -7797,7 +7989,8 @@
           <w:p>
             <w:pPr>
               <w:pStyle w:val="Normal"/>
-              <w:widowControl/>
+              <w:widowControl w:val="false"/>
+              <w:suppressAutoHyphens w:val="true"/>
               <w:spacing w:lineRule="auto" w:line="240" w:before="0" w:after="0"/>
               <w:jc w:val="left"/>
               <w:rPr>
@@ -7907,7 +8100,7 @@
       <w:r>
         <w:rPr/>
         <w:drawing>
-          <wp:inline distT="0" distB="0" distL="114935" distR="114935">
+          <wp:inline distT="0" distB="0" distL="0" distR="0">
             <wp:extent cx="1066800" cy="2333625"/>
             <wp:effectExtent l="0" t="0" r="0" b="0"/>
             <wp:docPr id="10" name="Immagine10" descr=""/>
@@ -7987,7 +8180,7 @@
       <w:r>
         <w:rPr/>
         <w:drawing>
-          <wp:inline distT="0" distB="0" distL="114935" distR="114935">
+          <wp:inline distT="0" distB="0" distL="0" distR="0">
             <wp:extent cx="4572000" cy="2143125"/>
             <wp:effectExtent l="0" t="0" r="0" b="0"/>
             <wp:docPr id="11" name="Immagine11" descr=""/>
@@ -8067,7 +8260,7 @@
       <w:r>
         <w:rPr/>
         <w:drawing>
-          <wp:inline distT="0" distB="0" distL="114935" distR="114935">
+          <wp:inline distT="0" distB="0" distL="0" distR="0">
             <wp:extent cx="4572000" cy="2847975"/>
             <wp:effectExtent l="0" t="0" r="0" b="0"/>
             <wp:docPr id="12" name="Immagine12" descr=""/>
@@ -8207,7 +8400,7 @@
       <w:r>
         <w:rPr/>
         <w:drawing>
-          <wp:inline distT="0" distB="0" distL="114935" distR="114935">
+          <wp:inline distT="0" distB="0" distL="0" distR="0">
             <wp:extent cx="4572000" cy="2247900"/>
             <wp:effectExtent l="0" t="0" r="0" b="0"/>
             <wp:docPr id="13" name="Immagine13" descr=""/>
@@ -8287,7 +8480,7 @@
       <w:r>
         <w:rPr/>
         <w:drawing>
-          <wp:inline distT="0" distB="0" distL="114935" distR="114935">
+          <wp:inline distT="0" distB="0" distL="0" distR="0">
             <wp:extent cx="666750" cy="2028825"/>
             <wp:effectExtent l="0" t="0" r="0" b="0"/>
             <wp:docPr id="14" name="Immagine14" descr=""/>
@@ -8367,7 +8560,7 @@
       <w:r>
         <w:rPr/>
         <w:drawing>
-          <wp:inline distT="0" distB="0" distL="114935" distR="114935">
+          <wp:inline distT="0" distB="0" distL="0" distR="0">
             <wp:extent cx="4572000" cy="2200275"/>
             <wp:effectExtent l="0" t="0" r="0" b="0"/>
             <wp:docPr id="15" name="Immagine15" descr=""/>
@@ -8451,7 +8644,7 @@
       <w:r>
         <w:rPr/>
         <w:drawing>
-          <wp:inline distT="0" distB="0" distL="114935" distR="114935">
+          <wp:inline distT="0" distB="0" distL="0" distR="0">
             <wp:extent cx="2352675" cy="1438275"/>
             <wp:effectExtent l="0" t="0" r="0" b="0"/>
             <wp:docPr id="16" name="Immagine16" descr=""/>
@@ -8538,7 +8731,7 @@
       <w:r>
         <w:rPr/>
         <w:drawing>
-          <wp:inline distT="0" distB="0" distL="114935" distR="114935">
+          <wp:inline distT="0" distB="0" distL="0" distR="0">
             <wp:extent cx="3333750" cy="1352550"/>
             <wp:effectExtent l="0" t="0" r="0" b="0"/>
             <wp:docPr id="17" name="Immagine17" descr=""/>
@@ -8633,7 +8826,7 @@
       <w:r>
         <w:rPr/>
         <w:drawing>
-          <wp:inline distT="0" distB="0" distL="114935" distR="114935">
+          <wp:inline distT="0" distB="0" distL="0" distR="0">
             <wp:extent cx="5826760" cy="2609850"/>
             <wp:effectExtent l="0" t="0" r="0" b="0"/>
             <wp:docPr id="18" name="Immagine18" descr=""/>
@@ -8735,7 +8928,7 @@
       <w:r>
         <w:rPr/>
         <w:drawing>
-          <wp:inline distT="0" distB="0" distL="114935" distR="114935">
+          <wp:inline distT="0" distB="0" distL="0" distR="0">
             <wp:extent cx="3343275" cy="1581150"/>
             <wp:effectExtent l="0" t="0" r="0" b="0"/>
             <wp:docPr id="19" name="Immagine19" descr=""/>
@@ -8841,7 +9034,7 @@
       <w:r>
         <w:rPr/>
         <w:drawing>
-          <wp:inline distT="0" distB="0" distL="114935" distR="114935">
+          <wp:inline distT="0" distB="0" distL="0" distR="0">
             <wp:extent cx="2124075" cy="523875"/>
             <wp:effectExtent l="0" t="0" r="0" b="0"/>
             <wp:docPr id="20" name="Immagine20" descr=""/>
@@ -8940,7 +9133,7 @@
       <w:r>
         <w:rPr/>
         <w:drawing>
-          <wp:inline distT="0" distB="0" distL="114935" distR="114935">
+          <wp:inline distT="0" distB="0" distL="0" distR="0">
             <wp:extent cx="666750" cy="2028825"/>
             <wp:effectExtent l="0" t="0" r="0" b="0"/>
             <wp:docPr id="21" name="Immagine21" descr=""/>
@@ -9125,7 +9318,7 @@
       <w:r>
         <w:rPr/>
         <w:drawing>
-          <wp:inline distT="0" distB="0" distL="114935" distR="114935">
+          <wp:inline distT="0" distB="0" distL="0" distR="0">
             <wp:extent cx="6076315" cy="2924175"/>
             <wp:effectExtent l="0" t="0" r="0" b="0"/>
             <wp:docPr id="22" name="Immagine22" descr=""/>
@@ -9239,7 +9432,7 @@
       <w:r>
         <w:rPr/>
         <w:drawing>
-          <wp:inline distT="0" distB="0" distL="114935" distR="114935">
+          <wp:inline distT="0" distB="0" distL="0" distR="0">
             <wp:extent cx="6115050" cy="3108325"/>
             <wp:effectExtent l="0" t="0" r="0" b="0"/>
             <wp:docPr id="23" name="Immagine23" descr=""/>
@@ -9345,7 +9538,7 @@
       <w:r>
         <w:rPr/>
         <w:drawing>
-          <wp:inline distT="0" distB="0" distL="114935" distR="114935">
+          <wp:inline distT="0" distB="0" distL="0" distR="0">
             <wp:extent cx="6140450" cy="3095625"/>
             <wp:effectExtent l="0" t="0" r="0" b="0"/>
             <wp:docPr id="24" name="Immagine24" descr=""/>
@@ -9428,7 +9621,7 @@
       <w:r>
         <w:rPr/>
         <w:drawing>
-          <wp:inline distT="0" distB="0" distL="114935" distR="114935">
+          <wp:inline distT="0" distB="0" distL="0" distR="0">
             <wp:extent cx="6102350" cy="3076575"/>
             <wp:effectExtent l="0" t="0" r="0" b="0"/>
             <wp:docPr id="25" name="Immagine25" descr=""/>
@@ -9516,7 +9709,7 @@
       <w:r>
         <w:rPr/>
         <w:drawing>
-          <wp:inline distT="0" distB="0" distL="114935" distR="114935">
+          <wp:inline distT="0" distB="0" distL="0" distR="0">
             <wp:extent cx="6124575" cy="3088005"/>
             <wp:effectExtent l="0" t="0" r="0" b="0"/>
             <wp:docPr id="26" name="Immagine26" descr=""/>
@@ -11774,6 +11967,7 @@
     <w:qFormat/>
     <w:pPr>
       <w:widowControl/>
+      <w:suppressAutoHyphens w:val="true"/>
       <w:bidi w:val="0"/>
       <w:spacing w:lineRule="auto" w:line="259" w:before="0" w:after="160"/>
       <w:jc w:val="left"/>

</xml_diff>